<commit_message>
Started on Game Manager
</commit_message>
<xml_diff>
--- a/Documentation/Specification/17_0409 Specification.docx
+++ b/Documentation/Specification/17_0409 Specification.docx
@@ -324,14 +324,30 @@
                             <w:r>
                               <w:t xml:space="preserve">Figure </w:t>
                             </w:r>
-                            <w:fldSimple w:instr=" SEQ Figure \* ARABIC ">
-                              <w:r>
-                                <w:rPr>
-                                  <w:noProof/>
-                                </w:rPr>
-                                <w:t>1</w:t>
-                              </w:r>
-                            </w:fldSimple>
+                            <w:r>
+                              <w:fldChar w:fldCharType="begin"/>
+                            </w:r>
+                            <w:r>
+                              <w:instrText xml:space="preserve"> SEQ Figure \* ARAB</w:instrText>
+                            </w:r>
+                            <w:r>
+                              <w:instrText xml:space="preserve">IC </w:instrText>
+                            </w:r>
+                            <w:r>
+                              <w:fldChar w:fldCharType="separate"/>
+                            </w:r>
+                            <w:r>
+                              <w:rPr>
+                                <w:noProof/>
+                              </w:rPr>
+                              <w:t>1</w:t>
+                            </w:r>
+                            <w:r>
+                              <w:rPr>
+                                <w:noProof/>
+                              </w:rPr>
+                              <w:fldChar w:fldCharType="end"/>
+                            </w:r>
                             <w:r>
                               <w:t>: Rocket is attempting to land</w:t>
                             </w:r>
@@ -350,7 +366,7 @@
               </wp:anchor>
             </w:drawing>
           </mc:Choice>
-          <mc:Fallback xmlns:mv="urn:schemas-microsoft-com:mac:vml" xmlns:mo="http://schemas.microsoft.com/office/mac/office/2008/main">
+          <mc:Fallback xmlns:mo="http://schemas.microsoft.com/office/mac/office/2008/main" xmlns:mv="urn:schemas-microsoft-com:mac:vml">
             <w:pict>
               <v:shapetype w14:anchorId="707227B6" id="_x0000_t202" coordsize="21600,21600" o:spt="202" path="m0,0l0,21600,21600,21600,21600,0xe">
                 <v:stroke joinstyle="miter"/>
@@ -560,23 +576,7 @@
           <w:sz w:val="22"/>
           <w:szCs w:val="22"/>
         </w:rPr>
-        <w:t xml:space="preserve">on Thursday March 30, relaunched (and </w:t>
-      </w:r>
-      <w:proofErr w:type="spellStart"/>
-      <w:r>
-        <w:rPr>
-          <w:sz w:val="22"/>
-          <w:szCs w:val="22"/>
-        </w:rPr>
-        <w:t>relanded</w:t>
-      </w:r>
-      <w:proofErr w:type="spellEnd"/>
-      <w:r>
-        <w:rPr>
-          <w:sz w:val="22"/>
-          <w:szCs w:val="22"/>
-        </w:rPr>
-        <w:t>) one of its rockets it had landed last year.</w:t>
+        <w:t>on Thursday March 30, relaunched (and relanded) one of its rockets it had landed last year.</w:t>
       </w:r>
     </w:p>
     <w:p>
@@ -650,14 +650,27 @@
                             <w:r>
                               <w:t xml:space="preserve">Figure </w:t>
                             </w:r>
-                            <w:fldSimple w:instr=" SEQ Figure \* ARABIC ">
-                              <w:r>
-                                <w:rPr>
-                                  <w:noProof/>
-                                </w:rPr>
-                                <w:t>2</w:t>
-                              </w:r>
-                            </w:fldSimple>
+                            <w:r>
+                              <w:fldChar w:fldCharType="begin"/>
+                            </w:r>
+                            <w:r>
+                              <w:instrText xml:space="preserve"> SEQ Figure \* ARABIC </w:instrText>
+                            </w:r>
+                            <w:r>
+                              <w:fldChar w:fldCharType="separate"/>
+                            </w:r>
+                            <w:r>
+                              <w:rPr>
+                                <w:noProof/>
+                              </w:rPr>
+                              <w:t>2</w:t>
+                            </w:r>
+                            <w:r>
+                              <w:rPr>
+                                <w:noProof/>
+                              </w:rPr>
+                              <w:fldChar w:fldCharType="end"/>
+                            </w:r>
                             <w:r>
                               <w:t>: Flaring thrusters after successful landing</w:t>
                             </w:r>
@@ -676,7 +689,7 @@
               </wp:anchor>
             </w:drawing>
           </mc:Choice>
-          <mc:Fallback xmlns:mv="urn:schemas-microsoft-com:mac:vml" xmlns:mo="http://schemas.microsoft.com/office/mac/office/2008/main">
+          <mc:Fallback xmlns:mo="http://schemas.microsoft.com/office/mac/office/2008/main" xmlns:mv="urn:schemas-microsoft-com:mac:vml">
             <w:pict>
               <v:shape w14:anchorId="1C65B41C" id="Text Box 5" o:spid="_x0000_s1027" type="#_x0000_t202" style="position:absolute;left:0;text-align:left;margin-left:198.15pt;margin-top:417.1pt;width:306.85pt;height:21pt;z-index:251663360;visibility:visible;mso-wrap-style:square;mso-wrap-distance-left:9pt;mso-wrap-distance-top:0;mso-wrap-distance-right:9pt;mso-wrap-distance-bottom:0;mso-position-horizontal:absolute;mso-position-horizontal-relative:text;mso-position-vertical:absolute;mso-position-vertical-relative:text;v-text-anchor:top" o:gfxdata="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" stroked="f">
                 <v:textbox style="mso-fit-shape-to-text:t" inset="0,0,0,0">
@@ -889,23 +902,7 @@
           <w:sz w:val="22"/>
           <w:szCs w:val="22"/>
         </w:rPr>
-        <w:t xml:space="preserve">We also wanted to develop a game that challenges players but has no risk. Failed landings are spectacular events, but don’t penalize a player in future attempts or result in </w:t>
-      </w:r>
-      <w:proofErr w:type="spellStart"/>
-      <w:r>
-        <w:rPr>
-          <w:sz w:val="22"/>
-          <w:szCs w:val="22"/>
-        </w:rPr>
-        <w:t>gameover</w:t>
-      </w:r>
-      <w:proofErr w:type="spellEnd"/>
-      <w:r>
-        <w:rPr>
-          <w:sz w:val="22"/>
-          <w:szCs w:val="22"/>
-        </w:rPr>
-        <w:t>. This allows the player to engage and enjoy the game without being stressed.</w:t>
+        <w:t>We also wanted to develop a game that challenges players but has no risk. Failed landings are spectacular events, but don’t penalize a player in future attempts or result in gameover. This allows the player to engage and enjoy the game without being stressed.</w:t>
       </w:r>
     </w:p>
     <w:p>
@@ -1837,17 +1834,8 @@
           <w:sz w:val="22"/>
           <w:szCs w:val="22"/>
         </w:rPr>
-        <w:t xml:space="preserve">HTML </w:t>
-      </w:r>
-      <w:proofErr w:type="spellStart"/>
-      <w:r>
-        <w:rPr>
-          <w:sz w:val="22"/>
-          <w:szCs w:val="22"/>
-        </w:rPr>
-        <w:t>onload</w:t>
-      </w:r>
-      <w:proofErr w:type="spellEnd"/>
+        <w:t>HTML onload</w:t>
+      </w:r>
     </w:p>
     <w:p>
       <w:pPr>
@@ -1906,17 +1894,8 @@
           <w:sz w:val="22"/>
           <w:szCs w:val="22"/>
         </w:rPr>
-        <w:t xml:space="preserve">Occurs after </w:t>
-      </w:r>
-      <w:proofErr w:type="spellStart"/>
-      <w:r>
-        <w:rPr>
-          <w:sz w:val="22"/>
-          <w:szCs w:val="22"/>
-        </w:rPr>
-        <w:t>onload</w:t>
-      </w:r>
-      <w:proofErr w:type="spellEnd"/>
+        <w:t>Occurs after onload</w:t>
+      </w:r>
     </w:p>
     <w:p>
       <w:pPr>
@@ -1950,21 +1929,12 @@
           <w:szCs w:val="22"/>
         </w:rPr>
       </w:pPr>
-      <w:proofErr w:type="spellStart"/>
-      <w:r>
-        <w:rPr>
-          <w:sz w:val="22"/>
-          <w:szCs w:val="22"/>
-        </w:rPr>
-        <w:t>LoadQueue</w:t>
-      </w:r>
-      <w:proofErr w:type="spellEnd"/>
-      <w:r>
-        <w:rPr>
-          <w:sz w:val="22"/>
-          <w:szCs w:val="22"/>
-        </w:rPr>
-        <w:t xml:space="preserve"> is completed</w:t>
+      <w:r>
+        <w:rPr>
+          <w:sz w:val="22"/>
+          <w:szCs w:val="22"/>
+        </w:rPr>
+        <w:t>LoadQueue is completed</w:t>
       </w:r>
     </w:p>
     <w:p>
@@ -2004,33 +1974,8 @@
           <w:sz w:val="22"/>
           <w:szCs w:val="22"/>
         </w:rPr>
-        <w:t xml:space="preserve">All </w:t>
-      </w:r>
-      <w:proofErr w:type="spellStart"/>
-      <w:r>
-        <w:rPr>
-          <w:sz w:val="22"/>
-          <w:szCs w:val="22"/>
-        </w:rPr>
-        <w:t>HTMLImageElements</w:t>
-      </w:r>
-      <w:proofErr w:type="spellEnd"/>
-      <w:r>
-        <w:rPr>
-          <w:sz w:val="22"/>
-          <w:szCs w:val="22"/>
-        </w:rPr>
-        <w:t xml:space="preserve"> are loaded into </w:t>
-      </w:r>
-      <w:proofErr w:type="spellStart"/>
-      <w:r>
-        <w:rPr>
-          <w:sz w:val="22"/>
-          <w:szCs w:val="22"/>
-        </w:rPr>
-        <w:t>LoadQueue</w:t>
-      </w:r>
-      <w:proofErr w:type="spellEnd"/>
+        <w:t>All HTMLImageElements are loaded into LoadQueue</w:t>
+      </w:r>
     </w:p>
     <w:p>
       <w:pPr>
@@ -2069,23 +2014,7 @@
           <w:sz w:val="22"/>
           <w:szCs w:val="22"/>
         </w:rPr>
-        <w:t xml:space="preserve">Occurs after </w:t>
-      </w:r>
-      <w:proofErr w:type="spellStart"/>
-      <w:r>
-        <w:rPr>
-          <w:sz w:val="22"/>
-          <w:szCs w:val="22"/>
-        </w:rPr>
-        <w:t>LoadQueue</w:t>
-      </w:r>
-      <w:proofErr w:type="spellEnd"/>
-      <w:r>
-        <w:rPr>
-          <w:sz w:val="22"/>
-          <w:szCs w:val="22"/>
-        </w:rPr>
-        <w:t xml:space="preserve"> is complete</w:t>
+        <w:t>Occurs after LoadQueue is complete</w:t>
       </w:r>
     </w:p>
     <w:p>
@@ -3575,23 +3504,7 @@
           <w:sz w:val="22"/>
           <w:szCs w:val="22"/>
         </w:rPr>
-        <w:t xml:space="preserve">Occurs when rocket has collided with the </w:t>
-      </w:r>
-      <w:proofErr w:type="spellStart"/>
-      <w:r>
-        <w:rPr>
-          <w:sz w:val="22"/>
-          <w:szCs w:val="22"/>
-        </w:rPr>
-        <w:t>landingSite</w:t>
-      </w:r>
-      <w:proofErr w:type="spellEnd"/>
-      <w:r>
-        <w:rPr>
-          <w:sz w:val="22"/>
-          <w:szCs w:val="22"/>
-        </w:rPr>
-        <w:t xml:space="preserve"> and meets specific conditions of velocity, angle, and position</w:t>
+        <w:t>Occurs when rocket has collided with the landingSite and meets specific conditions of velocity, angle, and position</w:t>
       </w:r>
     </w:p>
     <w:p>
@@ -3671,17 +3584,8 @@
           <w:sz w:val="22"/>
           <w:szCs w:val="22"/>
         </w:rPr>
-        <w:t xml:space="preserve">Occurs when rocket reaches zero altitude and fails to meet landing conditions or misses the </w:t>
-      </w:r>
-      <w:proofErr w:type="spellStart"/>
-      <w:r>
-        <w:rPr>
-          <w:sz w:val="22"/>
-          <w:szCs w:val="22"/>
-        </w:rPr>
-        <w:t>landingSite</w:t>
-      </w:r>
-      <w:proofErr w:type="spellEnd"/>
+        <w:t>Occurs when rocket reaches zero altitude and fails to meet landing conditions or misses the landingSite</w:t>
+      </w:r>
     </w:p>
     <w:p>
       <w:pPr>
@@ -4743,23 +4647,7 @@
           <w:sz w:val="22"/>
           <w:szCs w:val="22"/>
         </w:rPr>
-        <w:t xml:space="preserve">SPACEBAR: pauses or </w:t>
-      </w:r>
-      <w:proofErr w:type="spellStart"/>
-      <w:r>
-        <w:rPr>
-          <w:sz w:val="22"/>
-          <w:szCs w:val="22"/>
-        </w:rPr>
-        <w:t>unpauses</w:t>
-      </w:r>
-      <w:proofErr w:type="spellEnd"/>
-      <w:r>
-        <w:rPr>
-          <w:sz w:val="22"/>
-          <w:szCs w:val="22"/>
-        </w:rPr>
-        <w:t xml:space="preserve"> the game</w:t>
+        <w:t>SPACEBAR: pauses or unpauses the game</w:t>
       </w:r>
     </w:p>
     <w:p>
@@ -5270,23 +5158,7 @@
           <w:sz w:val="22"/>
           <w:szCs w:val="22"/>
         </w:rPr>
-        <w:t xml:space="preserve">Our game </w:t>
-      </w:r>
-      <w:proofErr w:type="spellStart"/>
-      <w:r>
-        <w:rPr>
-          <w:sz w:val="22"/>
-          <w:szCs w:val="22"/>
-        </w:rPr>
-        <w:t>simplies</w:t>
-      </w:r>
-      <w:proofErr w:type="spellEnd"/>
-      <w:r>
-        <w:rPr>
-          <w:sz w:val="22"/>
-          <w:szCs w:val="22"/>
-        </w:rPr>
-        <w:t xml:space="preserve"> the physics and gives players greater ability to control the orientation of the rocket. Though </w:t>
+        <w:t xml:space="preserve">Our game simplies the physics and gives players greater ability to control the orientation of the rocket. Though </w:t>
       </w:r>
       <w:r>
         <w:rPr>
@@ -5915,23 +5787,21 @@
           <w:sz w:val="22"/>
           <w:szCs w:val="22"/>
         </w:rPr>
-        <w:t xml:space="preserve">Smoke is released </w:t>
-      </w:r>
-      <w:proofErr w:type="spellStart"/>
-      <w:r>
-        <w:rPr>
-          <w:sz w:val="22"/>
-          <w:szCs w:val="22"/>
-        </w:rPr>
-        <w:t>whenver</w:t>
-      </w:r>
-      <w:proofErr w:type="spellEnd"/>
-      <w:r>
-        <w:rPr>
-          <w:sz w:val="22"/>
-          <w:szCs w:val="22"/>
-        </w:rPr>
-        <w:t xml:space="preserve"> a thruster or engine is engaged. The smoke rises and fades away for realism.</w:t>
+        <w:t>Smoke is released when</w:t>
+      </w:r>
+      <w:r>
+        <w:rPr>
+          <w:sz w:val="22"/>
+          <w:szCs w:val="22"/>
+        </w:rPr>
+        <w:t>e</w:t>
+      </w:r>
+      <w:r>
+        <w:rPr>
+          <w:sz w:val="22"/>
+          <w:szCs w:val="22"/>
+        </w:rPr>
+        <w:t>ver a thruster or engine is engaged. The smoke rises and fades away for realism.</w:t>
       </w:r>
     </w:p>
     <w:p>
@@ -8089,25 +7959,7 @@
                 <w:sz w:val="20"/>
                 <w:szCs w:val="20"/>
               </w:rPr>
-              <w:t xml:space="preserve">Build </w:t>
-            </w:r>
-            <w:proofErr w:type="spellStart"/>
-            <w:r>
-              <w:rPr>
-                <w:color w:val="808080" w:themeColor="background1" w:themeShade="80"/>
-                <w:sz w:val="20"/>
-                <w:szCs w:val="20"/>
-              </w:rPr>
-              <w:t>spritesheet</w:t>
-            </w:r>
-            <w:proofErr w:type="spellEnd"/>
-            <w:r>
-              <w:rPr>
-                <w:color w:val="808080" w:themeColor="background1" w:themeShade="80"/>
-                <w:sz w:val="20"/>
-                <w:szCs w:val="20"/>
-              </w:rPr>
-              <w:t xml:space="preserve"> for rocket graphic</w:t>
+              <w:t>Build spritesheet for rocket graphic</w:t>
             </w:r>
           </w:p>
         </w:tc>
@@ -8227,25 +8079,7 @@
                 <w:sz w:val="20"/>
                 <w:szCs w:val="20"/>
               </w:rPr>
-              <w:t xml:space="preserve">Build </w:t>
-            </w:r>
-            <w:proofErr w:type="spellStart"/>
-            <w:r>
-              <w:rPr>
-                <w:color w:val="808080" w:themeColor="background1" w:themeShade="80"/>
-                <w:sz w:val="20"/>
-                <w:szCs w:val="20"/>
-              </w:rPr>
-              <w:t>spritesheet</w:t>
-            </w:r>
-            <w:proofErr w:type="spellEnd"/>
-            <w:r>
-              <w:rPr>
-                <w:color w:val="808080" w:themeColor="background1" w:themeShade="80"/>
-                <w:sz w:val="20"/>
-                <w:szCs w:val="20"/>
-              </w:rPr>
-              <w:t xml:space="preserve"> for fire</w:t>
+              <w:t>Build spritesheet for fire</w:t>
             </w:r>
           </w:p>
         </w:tc>
@@ -8365,25 +8199,7 @@
                 <w:sz w:val="20"/>
                 <w:szCs w:val="20"/>
               </w:rPr>
-              <w:t xml:space="preserve">Build </w:t>
-            </w:r>
-            <w:proofErr w:type="spellStart"/>
-            <w:r>
-              <w:rPr>
-                <w:color w:val="808080" w:themeColor="background1" w:themeShade="80"/>
-                <w:sz w:val="20"/>
-                <w:szCs w:val="20"/>
-              </w:rPr>
-              <w:t>spritesheet</w:t>
-            </w:r>
-            <w:proofErr w:type="spellEnd"/>
-            <w:r>
-              <w:rPr>
-                <w:color w:val="808080" w:themeColor="background1" w:themeShade="80"/>
-                <w:sz w:val="20"/>
-                <w:szCs w:val="20"/>
-              </w:rPr>
-              <w:t xml:space="preserve"> for thruster</w:t>
+              <w:t>Build spritesheet for thruster</w:t>
             </w:r>
           </w:p>
         </w:tc>
@@ -8613,23 +8429,7 @@
                 <w:sz w:val="20"/>
                 <w:szCs w:val="20"/>
               </w:rPr>
-              <w:t xml:space="preserve">Build </w:t>
-            </w:r>
-            <w:proofErr w:type="spellStart"/>
-            <w:r>
-              <w:rPr>
-                <w:sz w:val="20"/>
-                <w:szCs w:val="20"/>
-              </w:rPr>
-              <w:t>spritesheet</w:t>
-            </w:r>
-            <w:proofErr w:type="spellEnd"/>
-            <w:r>
-              <w:rPr>
-                <w:sz w:val="20"/>
-                <w:szCs w:val="20"/>
-              </w:rPr>
-              <w:t xml:space="preserve"> for explosion</w:t>
+              <w:t>Build spritesheet for explosion</w:t>
             </w:r>
           </w:p>
         </w:tc>
@@ -8999,23 +8799,23 @@
                 <w:sz w:val="20"/>
                 <w:szCs w:val="20"/>
               </w:rPr>
-              <w:t xml:space="preserve">Build </w:t>
-            </w:r>
-            <w:proofErr w:type="spellStart"/>
-            <w:r>
-              <w:rPr>
-                <w:sz w:val="20"/>
-                <w:szCs w:val="20"/>
-              </w:rPr>
-              <w:t>FuelBar</w:t>
-            </w:r>
-            <w:proofErr w:type="spellEnd"/>
-            <w:r>
-              <w:rPr>
-                <w:sz w:val="20"/>
-                <w:szCs w:val="20"/>
-              </w:rPr>
-              <w:t xml:space="preserve"> IIFE</w:t>
+              <w:t>Build Fuel</w:t>
+            </w:r>
+            <w:r>
+              <w:rPr>
+                <w:sz w:val="20"/>
+                <w:szCs w:val="20"/>
+              </w:rPr>
+              <w:t xml:space="preserve"> </w:t>
+            </w:r>
+            <w:bookmarkStart w:id="0" w:name="_GoBack"/>
+            <w:bookmarkEnd w:id="0"/>
+            <w:r>
+              <w:rPr>
+                <w:sz w:val="20"/>
+                <w:szCs w:val="20"/>
+              </w:rPr>
+              <w:t>Bar IIFE</w:t>
             </w:r>
           </w:p>
           <w:p>
@@ -9385,8 +9185,6 @@
               </w:rPr>
               <w:t>4</w:t>
             </w:r>
-            <w:bookmarkStart w:id="0" w:name="_GoBack"/>
-            <w:bookmarkEnd w:id="0"/>
           </w:p>
         </w:tc>
         <w:tc>
@@ -15235,7 +15033,7 @@
         <w:rStyle w:val="PageNumber"/>
         <w:noProof/>
       </w:rPr>
-      <w:t>10</w:t>
+      <w:t>9</w:t>
     </w:r>
     <w:r>
       <w:rPr>

</xml_diff>